<commit_message>
Modificado un documento individual
</commit_message>
<xml_diff>
--- a/reports/Student#2/02 - Requirements - Student #2.docx
+++ b/reports/Student#2/02 - Requirements - Student #2.docx
@@ -141,7 +141,6 @@
                 <w15:appearance w15:val="hidden"/>
                 <w:text/>
               </w:sdtPr>
-              <w:sdtEndPr/>
               <w:sdtContent>
                 <w:r>
                   <w:rPr>
@@ -219,7 +218,6 @@
                 <w15:appearance w15:val="hidden"/>
                 <w:text/>
               </w:sdtPr>
-              <w:sdtEndPr/>
               <w:sdtContent>
                 <w:r>
                   <w:rPr>
@@ -307,7 +305,6 @@
                 <w15:appearance w15:val="hidden"/>
                 <w:text/>
               </w:sdtPr>
-              <w:sdtEndPr/>
               <w:sdtContent>
                 <w:r>
                   <w:rPr>
@@ -368,7 +365,6 @@
                 <w15:appearance w15:val="hidden"/>
                 <w:text/>
               </w:sdtPr>
-              <w:sdtEndPr/>
               <w:sdtContent>
                 <w:r>
                   <w:rPr>
@@ -433,7 +429,6 @@
                 <w15:appearance w15:val="hidden"/>
                 <w:text/>
               </w:sdtPr>
-              <w:sdtEndPr/>
               <w:sdtContent>
                 <w:r>
                   <w:rPr>
@@ -510,7 +505,6 @@
                 <w15:appearance w15:val="hidden"/>
                 <w:text/>
               </w:sdtPr>
-              <w:sdtEndPr/>
               <w:sdtContent>
                 <w:r>
                   <w:rPr>
@@ -612,7 +606,6 @@
                 <w15:appearance w15:val="hidden"/>
                 <w:text/>
               </w:sdtPr>
-              <w:sdtEndPr/>
               <w:sdtContent>
                 <w:r>
                   <w:rPr>
@@ -624,7 +617,13 @@
                   <w:rPr>
                     <w:rFonts w:asciiTheme="majorHAnsi" w:hAnsiTheme="majorHAnsi" w:cstheme="majorHAnsi"/>
                   </w:rPr>
-                  <w:t xml:space="preserve">20/02/2025 </w:t>
+                  <w:t>Sevilla Febrero 20, 2025</w:t>
+                </w:r>
+                <w:r>
+                  <w:rPr>
+                    <w:rFonts w:asciiTheme="majorHAnsi" w:hAnsiTheme="majorHAnsi" w:cstheme="majorHAnsi"/>
+                  </w:rPr>
+                  <w:t xml:space="preserve"> </w:t>
                 </w:r>
               </w:sdtContent>
             </w:sdt>
@@ -830,7 +829,6 @@
           <w15:appearance w15:val="hidden"/>
           <w:text/>
         </w:sdtPr>
-        <w:sdtEndPr/>
         <w:sdtContent>
           <w:r>
             <w:t xml:space="preserve">  </w:t>
@@ -951,7 +949,6 @@
           <w15:appearance w15:val="hidden"/>
           <w:text/>
         </w:sdtPr>
-        <w:sdtEndPr/>
         <w:sdtContent>
           <w:r>
             <w:t xml:space="preserve">  </w:t>
@@ -1249,7 +1246,6 @@
           <w15:appearance w15:val="hidden"/>
           <w:text/>
         </w:sdtPr>
-        <w:sdtEndPr/>
         <w:sdtContent>
           <w:r>
             <w:t xml:space="preserve">    </w:t>
@@ -1499,7 +1495,6 @@
           <w15:appearance w15:val="hidden"/>
           <w:text/>
         </w:sdtPr>
-        <w:sdtEndPr/>
         <w:sdtContent>
           <w:r>
             <w:t xml:space="preserve">    </w:t>
@@ -1716,7 +1711,6 @@
           </w:placeholder>
           <w:text/>
         </w:sdtPr>
-        <w:sdtEndPr/>
         <w:sdtContent>
           <w:r>
             <w:t xml:space="preserve">    </w:t>
@@ -1934,7 +1928,6 @@
           <w15:appearance w15:val="hidden"/>
           <w:text/>
         </w:sdtPr>
-        <w:sdtEndPr/>
         <w:sdtContent>
           <w:r>
             <w:t xml:space="preserve">    </w:t>
@@ -1986,7 +1979,6 @@
           <w15:appearance w15:val="hidden"/>
           <w:text/>
         </w:sdtPr>
-        <w:sdtEndPr/>
         <w:sdtContent>
           <w:r>
             <w:t xml:space="preserve">    </w:t>
@@ -2246,7 +2238,6 @@
           <w15:appearance w15:val="hidden"/>
           <w:text/>
         </w:sdtPr>
-        <w:sdtEndPr/>
         <w:sdtContent>
           <w:r>
             <w:t xml:space="preserve">    </w:t>
@@ -2384,7 +2375,6 @@
           <w15:appearance w15:val="hidden"/>
           <w:text/>
         </w:sdtPr>
-        <w:sdtEndPr/>
         <w:sdtContent>
           <w:r>
             <w:t xml:space="preserve">    </w:t>
@@ -2508,7 +2498,6 @@
           <w15:appearance w15:val="hidden"/>
           <w:text/>
         </w:sdtPr>
-        <w:sdtEndPr/>
         <w:sdtContent>
           <w:r>
             <w:t xml:space="preserve">    </w:t>
@@ -2597,7 +2586,6 @@
           <w15:appearance w15:val="hidden"/>
           <w:text/>
         </w:sdtPr>
-        <w:sdtEndPr/>
         <w:sdtContent>
           <w:r>
             <w:t xml:space="preserve">    </w:t>
@@ -2715,7 +2703,6 @@
           </w:placeholder>
           <w:text/>
         </w:sdtPr>
-        <w:sdtEndPr/>
         <w:sdtContent>
           <w:r>
             <w:t xml:space="preserve">    </w:t>
@@ -2770,7 +2757,6 @@
           <w15:appearance w15:val="hidden"/>
           <w:text/>
         </w:sdtPr>
-        <w:sdtEndPr/>
         <w:sdtContent>
           <w:r>
             <w:t xml:space="preserve">    </w:t>
@@ -2807,7 +2793,6 @@
           </w:placeholder>
           <w:text/>
         </w:sdtPr>
-        <w:sdtEndPr/>
         <w:sdtContent>
           <w:r>
             <w:t xml:space="preserve">    </w:t>
@@ -3386,7 +3371,6 @@
           <w15:appearance w15:val="hidden"/>
           <w:text/>
         </w:sdtPr>
-        <w:sdtEndPr/>
         <w:sdtContent>
           <w:r>
             <w:rPr>
@@ -3549,7 +3533,6 @@
           <w15:appearance w15:val="hidden"/>
           <w:text/>
         </w:sdtPr>
-        <w:sdtEndPr/>
         <w:sdtContent>
           <w:r>
             <w:t xml:space="preserve">    </w:t>
@@ -3706,7 +3689,6 @@
           <w15:appearance w15:val="hidden"/>
           <w:text/>
         </w:sdtPr>
-        <w:sdtEndPr/>
         <w:sdtContent>
           <w:r>
             <w:t xml:space="preserve">    </w:t>
@@ -3770,7 +3752,6 @@
           <w15:appearance w15:val="hidden"/>
           <w:text/>
         </w:sdtPr>
-        <w:sdtEndPr/>
         <w:sdtContent>
           <w:r>
             <w:t xml:space="preserve">    </w:t>
@@ -3852,7 +3833,6 @@
           <w15:appearance w15:val="hidden"/>
           <w:text/>
         </w:sdtPr>
-        <w:sdtEndPr/>
         <w:sdtContent>
           <w:r>
             <w:t xml:space="preserve">    </w:t>
@@ -3940,7 +3920,6 @@
           <w15:appearance w15:val="hidden"/>
           <w:text/>
         </w:sdtPr>
-        <w:sdtEndPr/>
         <w:sdtContent>
           <w:r>
             <w:rPr>
@@ -4081,7 +4060,6 @@
           </w:placeholder>
           <w:text/>
         </w:sdtPr>
-        <w:sdtEndPr/>
         <w:sdtContent>
           <w:r>
             <w:t xml:space="preserve">    </w:t>
@@ -4321,7 +4299,6 @@
           <w15:appearance w15:val="hidden"/>
           <w:text/>
         </w:sdtPr>
-        <w:sdtEndPr/>
         <w:sdtContent>
           <w:r>
             <w:t xml:space="preserve">    </w:t>
@@ -4379,7 +4356,6 @@
           <w15:appearance w15:val="hidden"/>
           <w:text/>
         </w:sdtPr>
-        <w:sdtEndPr/>
         <w:sdtContent>
           <w:r>
             <w:t xml:space="preserve">    </w:t>
@@ -4622,7 +4598,6 @@
           <w15:appearance w15:val="hidden"/>
           <w:text/>
         </w:sdtPr>
-        <w:sdtEndPr/>
         <w:sdtContent>
           <w:r>
             <w:t xml:space="preserve">  </w:t>
@@ -4666,7 +4641,6 @@
           <w15:appearance w15:val="hidden"/>
           <w:text/>
         </w:sdtPr>
-        <w:sdtEndPr/>
         <w:sdtContent>
           <w:r>
             <w:t xml:space="preserve">  </w:t>
@@ -4865,7 +4839,6 @@
           <w15:appearance w15:val="hidden"/>
           <w:text/>
         </w:sdtPr>
-        <w:sdtEndPr/>
         <w:sdtContent>
           <w:r>
             <w:rPr>
@@ -5028,7 +5001,6 @@
           <w15:appearance w15:val="hidden"/>
           <w:text/>
         </w:sdtPr>
-        <w:sdtEndPr/>
         <w:sdtContent>
           <w:r>
             <w:t xml:space="preserve">    </w:t>
@@ -5069,7 +5041,6 @@
           <w15:appearance w15:val="hidden"/>
           <w:text/>
         </w:sdtPr>
-        <w:sdtEndPr/>
         <w:sdtContent>
           <w:r>
             <w:rPr>
@@ -5239,7 +5210,6 @@
           </w:placeholder>
           <w:text/>
         </w:sdtPr>
-        <w:sdtEndPr/>
         <w:sdtContent>
           <w:r>
             <w:t xml:space="preserve">    </w:t>
@@ -5310,7 +5280,6 @@
           </w:placeholder>
           <w:text/>
         </w:sdtPr>
-        <w:sdtEndPr/>
         <w:sdtContent>
           <w:r>
             <w:t xml:space="preserve">    </w:t>
@@ -5431,7 +5400,6 @@
           <w15:appearance w15:val="hidden"/>
           <w:text/>
         </w:sdtPr>
-        <w:sdtEndPr/>
         <w:sdtContent>
           <w:r>
             <w:t xml:space="preserve">    </w:t>
@@ -5468,7 +5436,6 @@
           </w:placeholder>
           <w:text/>
         </w:sdtPr>
-        <w:sdtEndPr/>
         <w:sdtContent>
           <w:r>
             <w:t xml:space="preserve">    </w:t>
@@ -5678,7 +5645,6 @@
           <w15:appearance w15:val="hidden"/>
           <w:text/>
         </w:sdtPr>
-        <w:sdtEndPr/>
         <w:sdtContent>
           <w:r>
             <w:t xml:space="preserve">    </w:t>
@@ -5729,7 +5695,6 @@
           </w:placeholder>
           <w:text/>
         </w:sdtPr>
-        <w:sdtEndPr/>
         <w:sdtContent>
           <w:r>
             <w:t xml:space="preserve">    </w:t>
@@ -5766,7 +5731,6 @@
           </w:placeholder>
           <w:text/>
         </w:sdtPr>
-        <w:sdtEndPr/>
         <w:sdtContent>
           <w:r>
             <w:t xml:space="preserve">    </w:t>
@@ -9618,6 +9582,7 @@
     <w:rsid w:val="007C004C"/>
     <w:rsid w:val="007E140A"/>
     <w:rsid w:val="007E6C7A"/>
+    <w:rsid w:val="008535A0"/>
     <w:rsid w:val="008B1087"/>
     <w:rsid w:val="00913791"/>
     <w:rsid w:val="0093034B"/>
@@ -9635,6 +9600,7 @@
     <w:rsid w:val="00DB6947"/>
     <w:rsid w:val="00DC72FB"/>
     <w:rsid w:val="00DD70FC"/>
+    <w:rsid w:val="00DE12F0"/>
     <w:rsid w:val="00E25325"/>
     <w:rsid w:val="00EA1B9C"/>
     <w:rsid w:val="00ED34A4"/>

</xml_diff>

<commit_message>
Documento de requisitos actualizado
</commit_message>
<xml_diff>
--- a/reports/Student#2/02 - Requirements - Student #2.docx
+++ b/reports/Student#2/02 - Requirements - Student #2.docx
@@ -141,7 +141,6 @@
                 <w15:appearance w15:val="hidden"/>
                 <w:text/>
               </w:sdtPr>
-              <w:sdtEndPr/>
               <w:sdtContent>
                 <w:r>
                   <w:rPr>
@@ -219,7 +218,6 @@
                 <w15:appearance w15:val="hidden"/>
                 <w:text/>
               </w:sdtPr>
-              <w:sdtEndPr/>
               <w:sdtContent>
                 <w:r>
                   <w:rPr>
@@ -307,7 +305,6 @@
                 <w15:appearance w15:val="hidden"/>
                 <w:text/>
               </w:sdtPr>
-              <w:sdtEndPr/>
               <w:sdtContent>
                 <w:r>
                   <w:rPr>
@@ -368,7 +365,6 @@
                 <w15:appearance w15:val="hidden"/>
                 <w:text/>
               </w:sdtPr>
-              <w:sdtEndPr/>
               <w:sdtContent>
                 <w:r>
                   <w:rPr>
@@ -433,7 +429,6 @@
                 <w15:appearance w15:val="hidden"/>
                 <w:text/>
               </w:sdtPr>
-              <w:sdtEndPr/>
               <w:sdtContent>
                 <w:r>
                   <w:rPr>
@@ -510,7 +505,6 @@
                 <w15:appearance w15:val="hidden"/>
                 <w:text/>
               </w:sdtPr>
-              <w:sdtEndPr/>
               <w:sdtContent>
                 <w:r>
                   <w:rPr>
@@ -612,7 +606,6 @@
                 <w15:appearance w15:val="hidden"/>
                 <w:text/>
               </w:sdtPr>
-              <w:sdtEndPr/>
               <w:sdtContent>
                 <w:r>
                   <w:rPr>
@@ -624,21 +617,7 @@
                   <w:rPr>
                     <w:rFonts w:asciiTheme="majorHAnsi" w:hAnsiTheme="majorHAnsi" w:cstheme="majorHAnsi"/>
                   </w:rPr>
-                  <w:t xml:space="preserve">Sevilla </w:t>
-                </w:r>
-                <w:proofErr w:type="spellStart"/>
-                <w:r>
-                  <w:rPr>
-                    <w:rFonts w:asciiTheme="majorHAnsi" w:hAnsiTheme="majorHAnsi" w:cstheme="majorHAnsi"/>
-                  </w:rPr>
-                  <w:t>Febrero</w:t>
-                </w:r>
-                <w:proofErr w:type="spellEnd"/>
-                <w:r>
-                  <w:rPr>
-                    <w:rFonts w:asciiTheme="majorHAnsi" w:hAnsiTheme="majorHAnsi" w:cstheme="majorHAnsi"/>
-                  </w:rPr>
-                  <w:t xml:space="preserve"> 20, 2025</w:t>
+                  <w:t>Sevilla Febrero 20, 2025</w:t>
                 </w:r>
                 <w:r>
                   <w:rPr>
@@ -850,7 +829,6 @@
           <w15:appearance w15:val="hidden"/>
           <w:text/>
         </w:sdtPr>
-        <w:sdtEndPr/>
         <w:sdtContent>
           <w:r>
             <w:t xml:space="preserve">  </w:t>
@@ -971,7 +949,6 @@
           <w15:appearance w15:val="hidden"/>
           <w:text/>
         </w:sdtPr>
-        <w:sdtEndPr/>
         <w:sdtContent>
           <w:r>
             <w:t xml:space="preserve">  </w:t>
@@ -1269,7 +1246,6 @@
           <w15:appearance w15:val="hidden"/>
           <w:text/>
         </w:sdtPr>
-        <w:sdtEndPr/>
         <w:sdtContent>
           <w:r>
             <w:t xml:space="preserve">  </w:t>
@@ -1525,7 +1501,6 @@
           <w15:appearance w15:val="hidden"/>
           <w:text/>
         </w:sdtPr>
-        <w:sdtEndPr/>
         <w:sdtContent>
           <w:r>
             <w:t xml:space="preserve">  </w:t>
@@ -1748,7 +1723,6 @@
           </w:placeholder>
           <w:text/>
         </w:sdtPr>
-        <w:sdtEndPr/>
         <w:sdtContent>
           <w:r>
             <w:t xml:space="preserve">  </w:t>
@@ -1972,7 +1946,6 @@
           <w15:appearance w15:val="hidden"/>
           <w:text/>
         </w:sdtPr>
-        <w:sdtEndPr/>
         <w:sdtContent>
           <w:r>
             <w:t xml:space="preserve">  </w:t>
@@ -2033,7 +2006,6 @@
           <w15:appearance w15:val="hidden"/>
           <w:text/>
         </w:sdtPr>
-        <w:sdtEndPr/>
         <w:sdtContent>
           <w:r>
             <w:rPr>
@@ -2308,10 +2280,15 @@
           <w15:appearance w15:val="hidden"/>
           <w:text/>
         </w:sdtPr>
-        <w:sdtEndPr/>
         <w:sdtContent>
           <w:r>
-            <w:t xml:space="preserve">    </w:t>
+            <w:t xml:space="preserve">  </w:t>
+          </w:r>
+          <w:r>
+            <w:t>X</w:t>
+          </w:r>
+          <w:r>
+            <w:t xml:space="preserve">  </w:t>
           </w:r>
         </w:sdtContent>
       </w:sdt>
@@ -2446,10 +2423,18 @@
           <w15:appearance w15:val="hidden"/>
           <w:text/>
         </w:sdtPr>
-        <w:sdtEndPr/>
         <w:sdtContent>
           <w:r>
-            <w:t xml:space="preserve">    </w:t>
+            <w:t xml:space="preserve"> </w:t>
+          </w:r>
+          <w:r>
+            <w:t xml:space="preserve"> </w:t>
+          </w:r>
+          <w:r>
+            <w:t>X</w:t>
+          </w:r>
+          <w:r>
+            <w:t xml:space="preserve">  </w:t>
           </w:r>
         </w:sdtContent>
       </w:sdt>
@@ -2570,10 +2555,15 @@
           <w15:appearance w15:val="hidden"/>
           <w:text/>
         </w:sdtPr>
-        <w:sdtEndPr/>
         <w:sdtContent>
           <w:r>
-            <w:t xml:space="preserve">    </w:t>
+            <w:t xml:space="preserve">  </w:t>
+          </w:r>
+          <w:r>
+            <w:t>X</w:t>
+          </w:r>
+          <w:r>
+            <w:t xml:space="preserve">  </w:t>
           </w:r>
         </w:sdtContent>
       </w:sdt>
@@ -2659,7 +2649,6 @@
           <w15:appearance w15:val="hidden"/>
           <w:text/>
         </w:sdtPr>
-        <w:sdtEndPr/>
         <w:sdtContent>
           <w:r>
             <w:t xml:space="preserve">    </w:t>
@@ -2777,7 +2766,6 @@
           </w:placeholder>
           <w:text/>
         </w:sdtPr>
-        <w:sdtEndPr/>
         <w:sdtContent>
           <w:r>
             <w:t xml:space="preserve">    </w:t>
@@ -2832,7 +2820,6 @@
           <w15:appearance w15:val="hidden"/>
           <w:text/>
         </w:sdtPr>
-        <w:sdtEndPr/>
         <w:sdtContent>
           <w:r>
             <w:t xml:space="preserve">    </w:t>
@@ -2869,7 +2856,6 @@
           </w:placeholder>
           <w:text/>
         </w:sdtPr>
-        <w:sdtEndPr/>
         <w:sdtContent>
           <w:r>
             <w:t xml:space="preserve">    </w:t>
@@ -3438,6 +3424,7 @@
       <w:sdt>
         <w:sdtPr>
           <w:rPr>
+            <w:u w:val="single"/>
             <w:lang w:val="en-US"/>
           </w:rPr>
           <w:tag w:val="Verdict"/>
@@ -3448,13 +3435,27 @@
           <w15:appearance w15:val="hidden"/>
           <w:text/>
         </w:sdtPr>
-        <w:sdtEndPr/>
         <w:sdtContent>
           <w:r>
             <w:rPr>
+              <w:u w:val="single"/>
               <w:lang w:val="en-US"/>
             </w:rPr>
-            <w:t xml:space="preserve">    </w:t>
+            <w:t xml:space="preserve">  </w:t>
+          </w:r>
+          <w:r>
+            <w:rPr>
+              <w:u w:val="single"/>
+              <w:lang w:val="en-US"/>
+            </w:rPr>
+            <w:t>X</w:t>
+          </w:r>
+          <w:r>
+            <w:rPr>
+              <w:u w:val="single"/>
+              <w:lang w:val="en-US"/>
+            </w:rPr>
+            <w:t xml:space="preserve">  </w:t>
           </w:r>
         </w:sdtContent>
       </w:sdt>
@@ -3611,7 +3612,6 @@
           <w15:appearance w15:val="hidden"/>
           <w:text/>
         </w:sdtPr>
-        <w:sdtEndPr/>
         <w:sdtContent>
           <w:r>
             <w:t xml:space="preserve">    </w:t>
@@ -3768,7 +3768,6 @@
           <w15:appearance w15:val="hidden"/>
           <w:text/>
         </w:sdtPr>
-        <w:sdtEndPr/>
         <w:sdtContent>
           <w:r>
             <w:t xml:space="preserve">    </w:t>
@@ -3832,7 +3831,6 @@
           <w15:appearance w15:val="hidden"/>
           <w:text/>
         </w:sdtPr>
-        <w:sdtEndPr/>
         <w:sdtContent>
           <w:r>
             <w:t xml:space="preserve">    </w:t>
@@ -3914,7 +3912,6 @@
           <w15:appearance w15:val="hidden"/>
           <w:text/>
         </w:sdtPr>
-        <w:sdtEndPr/>
         <w:sdtContent>
           <w:r>
             <w:t xml:space="preserve">    </w:t>
@@ -4002,7 +3999,6 @@
           <w15:appearance w15:val="hidden"/>
           <w:text/>
         </w:sdtPr>
-        <w:sdtEndPr/>
         <w:sdtContent>
           <w:r>
             <w:rPr>
@@ -4143,7 +4139,6 @@
           </w:placeholder>
           <w:text/>
         </w:sdtPr>
-        <w:sdtEndPr/>
         <w:sdtContent>
           <w:r>
             <w:t xml:space="preserve">    </w:t>
@@ -4383,7 +4378,6 @@
           <w15:appearance w15:val="hidden"/>
           <w:text/>
         </w:sdtPr>
-        <w:sdtEndPr/>
         <w:sdtContent>
           <w:r>
             <w:t xml:space="preserve">    </w:t>
@@ -4441,7 +4435,6 @@
           <w15:appearance w15:val="hidden"/>
           <w:text/>
         </w:sdtPr>
-        <w:sdtEndPr/>
         <w:sdtContent>
           <w:r>
             <w:t xml:space="preserve">    </w:t>
@@ -4684,7 +4677,6 @@
           <w15:appearance w15:val="hidden"/>
           <w:text/>
         </w:sdtPr>
-        <w:sdtEndPr/>
         <w:sdtContent>
           <w:r>
             <w:t xml:space="preserve">  </w:t>
@@ -4728,7 +4720,6 @@
           <w15:appearance w15:val="hidden"/>
           <w:text/>
         </w:sdtPr>
-        <w:sdtEndPr/>
         <w:sdtContent>
           <w:r>
             <w:t xml:space="preserve">  </w:t>
@@ -4927,7 +4918,6 @@
           <w15:appearance w15:val="hidden"/>
           <w:text/>
         </w:sdtPr>
-        <w:sdtEndPr/>
         <w:sdtContent>
           <w:r>
             <w:rPr>
@@ -5090,7 +5080,6 @@
           <w15:appearance w15:val="hidden"/>
           <w:text/>
         </w:sdtPr>
-        <w:sdtEndPr/>
         <w:sdtContent>
           <w:r>
             <w:t xml:space="preserve">    </w:t>
@@ -5131,7 +5120,6 @@
           <w15:appearance w15:val="hidden"/>
           <w:text/>
         </w:sdtPr>
-        <w:sdtEndPr/>
         <w:sdtContent>
           <w:r>
             <w:rPr>
@@ -5301,7 +5289,6 @@
           </w:placeholder>
           <w:text/>
         </w:sdtPr>
-        <w:sdtEndPr/>
         <w:sdtContent>
           <w:r>
             <w:t xml:space="preserve">    </w:t>
@@ -5372,7 +5359,6 @@
           </w:placeholder>
           <w:text/>
         </w:sdtPr>
-        <w:sdtEndPr/>
         <w:sdtContent>
           <w:r>
             <w:t xml:space="preserve">    </w:t>
@@ -5493,7 +5479,6 @@
           <w15:appearance w15:val="hidden"/>
           <w:text/>
         </w:sdtPr>
-        <w:sdtEndPr/>
         <w:sdtContent>
           <w:r>
             <w:t xml:space="preserve">    </w:t>
@@ -5530,7 +5515,6 @@
           </w:placeholder>
           <w:text/>
         </w:sdtPr>
-        <w:sdtEndPr/>
         <w:sdtContent>
           <w:r>
             <w:t xml:space="preserve">    </w:t>
@@ -5740,7 +5724,6 @@
           <w15:appearance w15:val="hidden"/>
           <w:text/>
         </w:sdtPr>
-        <w:sdtEndPr/>
         <w:sdtContent>
           <w:r>
             <w:t xml:space="preserve">    </w:t>
@@ -5791,7 +5774,6 @@
           </w:placeholder>
           <w:text/>
         </w:sdtPr>
-        <w:sdtEndPr/>
         <w:sdtContent>
           <w:r>
             <w:t xml:space="preserve">    </w:t>
@@ -5828,7 +5810,6 @@
           </w:placeholder>
           <w:text/>
         </w:sdtPr>
-        <w:sdtEndPr/>
         <w:sdtContent>
           <w:r>
             <w:t xml:space="preserve">    </w:t>
@@ -9664,6 +9645,7 @@
     <w:rsid w:val="002955BA"/>
     <w:rsid w:val="002B01EF"/>
     <w:rsid w:val="002C5B10"/>
+    <w:rsid w:val="002D42FA"/>
     <w:rsid w:val="00362E40"/>
     <w:rsid w:val="003936CA"/>
     <w:rsid w:val="004209F9"/>
@@ -9689,6 +9671,7 @@
     <w:rsid w:val="00990B95"/>
     <w:rsid w:val="00A222AC"/>
     <w:rsid w:val="00A41947"/>
+    <w:rsid w:val="00A57A4B"/>
     <w:rsid w:val="00BC7967"/>
     <w:rsid w:val="00C12AB9"/>
     <w:rsid w:val="00C63AB0"/>

</xml_diff>